<commit_message>
add function to get joint distribution of sample data and do ipf setup
</commit_message>
<xml_diff>
--- a/population/notes.docx
+++ b/population/notes.docx
@@ -1266,6 +1266,9 @@
       <w:pPr>
         <w:pStyle w:val="ListParagraph"/>
         <w:ind w:left="360"/>
+        <w:rPr>
+          <w:rFonts w:hint="eastAsia"/>
+        </w:rPr>
       </w:pPr>
       <w:hyperlink r:id="rId8" w:history="1">
         <w:r>
@@ -1284,7 +1287,7 @@
           <w:rPr>
             <w:rStyle w:val="Hyperlink"/>
           </w:rPr>
-          <w:t>gov/faces/nav/jsf/pages/searchresults.xhtml?refresh=t</w:t>
+          <w:t>gov</w:t>
         </w:r>
       </w:hyperlink>
     </w:p>
@@ -1292,6 +1295,86 @@
       <w:pPr>
         <w:pStyle w:val="ListParagraph"/>
         <w:ind w:left="360"/>
+        <w:rPr>
+          <w:rFonts w:hint="eastAsia"/>
+        </w:rPr>
+      </w:pPr>
+      <w:r>
+        <w:rPr>
+          <w:rFonts w:hint="eastAsia"/>
+        </w:rPr>
+        <w:t>Choose</w:t>
+      </w:r>
+      <w:r>
+        <w:rPr>
+          <w:rFonts w:hint="eastAsia"/>
+        </w:rPr>
+        <w:t xml:space="preserve"> </w:t>
+      </w:r>
+      <w:r>
+        <w:t>“</w:t>
+      </w:r>
+      <w:r>
+        <w:rPr>
+          <w:rFonts w:hint="eastAsia"/>
+        </w:rPr>
+        <w:t>Advanced Search</w:t>
+      </w:r>
+      <w:r>
+        <w:t>”</w:t>
+      </w:r>
+      <w:r>
+        <w:rPr>
+          <w:rFonts w:hint="eastAsia"/>
+        </w:rPr>
+        <w:t xml:space="preserve">, using option </w:t>
+      </w:r>
+      <w:r>
+        <w:t>“</w:t>
+      </w:r>
+      <w:r>
+        <w:rPr>
+          <w:rFonts w:hint="eastAsia"/>
+        </w:rPr>
+        <w:t>Geographies</w:t>
+      </w:r>
+      <w:r>
+        <w:t>”</w:t>
+      </w:r>
+      <w:r>
+        <w:rPr>
+          <w:rFonts w:hint="eastAsia"/>
+        </w:rPr>
+        <w:t xml:space="preserve"> -</w:t>
+      </w:r>
+      <w:proofErr w:type="gramStart"/>
+      <w:r>
+        <w:rPr>
+          <w:rFonts w:hint="eastAsia"/>
+        </w:rPr>
+        <w:t xml:space="preserve">&gt; </w:t>
+      </w:r>
+      <w:r>
+        <w:t xml:space="preserve"> choose</w:t>
+      </w:r>
+      <w:proofErr w:type="gramEnd"/>
+      <w:r>
+        <w:t xml:space="preserve"> “</w:t>
+      </w:r>
+      <w:r>
+        <w:rPr>
+          <w:rFonts w:hint="eastAsia"/>
+        </w:rPr>
+        <w:t>County</w:t>
+      </w:r>
+      <w:r>
+        <w:t>”</w:t>
+      </w:r>
+    </w:p>
+    <w:p>
+      <w:pPr>
+        <w:pStyle w:val="ListParagraph"/>
+        <w:ind w:left="360"/>
       </w:pPr>
       <w:r>
         <w:rPr>
@@ -1552,25 +1635,254 @@
         <w:rPr>
           <w:rFonts w:hint="eastAsia"/>
         </w:rPr>
-        <w:t>of different variables will from data in different year</w:t>
+        <w:t>of different variables will from data in different year.</w:t>
+      </w:r>
+    </w:p>
+    <w:p>
+      <w:pPr>
+        <w:pStyle w:val="ListParagraph"/>
+        <w:numPr>
+          <w:ilvl w:val="0"/>
+          <w:numId w:val="7"/>
+        </w:numPr>
+        <w:rPr>
+          <w:rFonts w:hint="eastAsia"/>
+        </w:rPr>
+      </w:pPr>
+      <w:r>
+        <w:rPr>
+          <w:rFonts w:hint="eastAsia"/>
+        </w:rPr>
+        <w:t>Household</w:t>
+      </w:r>
+      <w:r>
+        <w:rPr>
+          <w:rFonts w:hint="eastAsia"/>
+        </w:rPr>
+        <w:t xml:space="preserve"> aggregate data only in 2010, while person aggregate data is in 2015</w:t>
+      </w:r>
+    </w:p>
+    <w:p>
+      <w:pPr>
+        <w:ind w:left="720"/>
+        <w:rPr>
+          <w:rFonts w:hint="eastAsia"/>
+        </w:rPr>
+      </w:pPr>
+    </w:p>
+    <w:p>
+      <w:pPr>
+        <w:rPr>
+          <w:rFonts w:hint="eastAsia"/>
+        </w:rPr>
+      </w:pPr>
+    </w:p>
+    <w:p>
+      <w:pPr>
+        <w:rPr>
+          <w:rFonts w:hint="eastAsia"/>
+        </w:rPr>
+      </w:pPr>
+    </w:p>
+    <w:p>
+      <w:pPr>
+        <w:pStyle w:val="ListParagraph"/>
+        <w:ind w:left="360"/>
+        <w:rPr>
+          <w:rFonts w:hint="eastAsia"/>
+        </w:rPr>
+      </w:pPr>
+      <w:r>
+        <w:rPr>
+          <w:rFonts w:hint="eastAsia"/>
+        </w:rPr>
+        <w:t xml:space="preserve">Steps in data </w:t>
+      </w:r>
+      <w:r>
+        <w:t>processing</w:t>
+      </w:r>
+      <w:r>
+        <w:rPr>
+          <w:rFonts w:hint="eastAsia"/>
+        </w:rPr>
+        <w:t xml:space="preserve"> and IPF</w:t>
+      </w:r>
+    </w:p>
+    <w:p>
+      <w:pPr>
+        <w:pStyle w:val="ListParagraph"/>
+        <w:numPr>
+          <w:ilvl w:val="0"/>
+          <w:numId w:val="8"/>
+        </w:numPr>
+        <w:rPr>
+          <w:rFonts w:hint="eastAsia"/>
+        </w:rPr>
+      </w:pPr>
+      <w:r>
+        <w:t>G</w:t>
+      </w:r>
+      <w:r>
+        <w:rPr>
+          <w:rFonts w:hint="eastAsia"/>
+        </w:rPr>
+        <w:t xml:space="preserve">et marginal distribution of variables that we are interested in from Census </w:t>
+      </w:r>
+      <w:r>
+        <w:t>Bureau</w:t>
+      </w:r>
+    </w:p>
+    <w:p>
+      <w:pPr>
+        <w:pStyle w:val="ListParagraph"/>
+        <w:numPr>
+          <w:ilvl w:val="0"/>
+          <w:numId w:val="8"/>
+        </w:numPr>
+        <w:rPr>
+          <w:rFonts w:hint="eastAsia"/>
+        </w:rPr>
+      </w:pPr>
+      <w:r>
+        <w:rPr>
+          <w:rFonts w:hint="eastAsia"/>
+        </w:rPr>
+        <w:t>Processing the data format of marginal distributions</w:t>
+      </w:r>
+    </w:p>
+    <w:p>
+      <w:pPr>
+        <w:pStyle w:val="ListParagraph"/>
+        <w:numPr>
+          <w:ilvl w:val="0"/>
+          <w:numId w:val="8"/>
+        </w:numPr>
+        <w:rPr>
+          <w:rFonts w:hint="eastAsia"/>
+        </w:rPr>
+      </w:pPr>
+      <w:r>
+        <w:rPr>
+          <w:rFonts w:hint="eastAsia"/>
+        </w:rPr>
+        <w:t>Get sample data from PUMS, select sample data in our metro area by mapping census tract to county</w:t>
+      </w:r>
+    </w:p>
+    <w:p>
+      <w:pPr>
+        <w:pStyle w:val="ListParagraph"/>
+        <w:numPr>
+          <w:ilvl w:val="0"/>
+          <w:numId w:val="8"/>
+        </w:numPr>
+        <w:rPr>
+          <w:rFonts w:hint="eastAsia"/>
+        </w:rPr>
+      </w:pPr>
+      <w:r>
+        <w:rPr>
+          <w:rFonts w:hint="eastAsia"/>
+        </w:rPr>
+        <w:t xml:space="preserve">Select variables in sample data, categorize sample data based on </w:t>
+      </w:r>
+      <w:r>
+        <w:t>‘</w:t>
+      </w:r>
+      <w:r>
+        <w:rPr>
+          <w:rFonts w:hint="eastAsia"/>
+        </w:rPr>
+        <w:t>PUMS codebook</w:t>
+      </w:r>
+      <w:r>
+        <w:t>’</w:t>
+      </w:r>
+      <w:r>
+        <w:rPr>
+          <w:rFonts w:hint="eastAsia"/>
+        </w:rPr>
+        <w:t xml:space="preserve"> and categories in marginal distributions</w:t>
+      </w:r>
+    </w:p>
+    <w:p>
+      <w:pPr>
+        <w:pStyle w:val="ListParagraph"/>
+        <w:numPr>
+          <w:ilvl w:val="0"/>
+          <w:numId w:val="8"/>
+        </w:numPr>
+        <w:rPr>
+          <w:rFonts w:hint="eastAsia"/>
+        </w:rPr>
+      </w:pPr>
+      <w:r>
+        <w:rPr>
+          <w:rFonts w:hint="eastAsia"/>
+        </w:rPr>
+        <w:t xml:space="preserve">Generate joint distribution of sample data which means get </w:t>
+      </w:r>
+      <w:r>
+        <w:t>the</w:t>
+      </w:r>
+      <w:r>
+        <w:rPr>
+          <w:rFonts w:hint="eastAsia"/>
+        </w:rPr>
+        <w:t xml:space="preserve"> frequency of each kind of combination of characteristics in sample data</w:t>
+      </w:r>
+    </w:p>
+    <w:p>
+      <w:pPr>
+        <w:pStyle w:val="ListParagraph"/>
+        <w:numPr>
+          <w:ilvl w:val="0"/>
+          <w:numId w:val="8"/>
+        </w:numPr>
+        <w:rPr>
+          <w:rFonts w:hint="eastAsia"/>
+        </w:rPr>
+      </w:pPr>
+      <w:r>
+        <w:t xml:space="preserve">Use </w:t>
+      </w:r>
+      <w:r>
+        <w:rPr>
+          <w:rFonts w:hint="eastAsia"/>
+        </w:rPr>
+        <w:t xml:space="preserve">joint </w:t>
+      </w:r>
+      <w:r>
+        <w:t>distribution</w:t>
+      </w:r>
+      <w:r>
+        <w:rPr>
+          <w:rFonts w:hint="eastAsia"/>
+        </w:rPr>
+        <w:t xml:space="preserve"> of sample data and marginal distribution as input to IPF</w:t>
+      </w:r>
+    </w:p>
+    <w:p>
+      <w:pPr>
+        <w:pStyle w:val="ListParagraph"/>
+        <w:numPr>
+          <w:ilvl w:val="0"/>
+          <w:numId w:val="8"/>
+        </w:numPr>
+        <w:rPr>
+          <w:rFonts w:hint="eastAsia"/>
+        </w:rPr>
+      </w:pPr>
+      <w:r>
+        <w:t>U</w:t>
+      </w:r>
+      <w:r>
+        <w:rPr>
+          <w:rFonts w:hint="eastAsia"/>
+        </w:rPr>
+        <w:t>se output joint distribution of IPF to draw population as synthetic population</w:t>
       </w:r>
       <w:bookmarkStart w:id="0" w:name="_GoBack"/>
       <w:bookmarkEnd w:id="0"/>
-      <w:r>
-        <w:rPr>
-          <w:rFonts w:hint="eastAsia"/>
-        </w:rPr>
-        <w:t>.</w:t>
-      </w:r>
-    </w:p>
-    <w:p>
-      <w:pPr>
-        <w:pStyle w:val="ListParagraph"/>
-        <w:ind w:left="360"/>
-        <w:rPr>
-          <w:rFonts w:hint="eastAsia"/>
-        </w:rPr>
-      </w:pPr>
     </w:p>
     <w:p>
       <w:pPr>
@@ -2081,7 +2393,7 @@
         <w:rFonts w:hint="eastAsia"/>
       </w:rPr>
     </w:lvl>
-    <w:lvl w:ilvl="1" w:tplc="04090019" w:tentative="1">
+    <w:lvl w:ilvl="1" w:tplc="04090019">
       <w:start w:val="1"/>
       <w:numFmt w:val="lowerLetter"/>
       <w:lvlText w:val="%2."/>
@@ -2333,6 +2645,95 @@
     </w:lvl>
   </w:abstractNum>
   <w:abstractNum w:abstractNumId="4">
+    <w:nsid w:val="2D5560B9"/>
+    <w:multiLevelType w:val="hybridMultilevel"/>
+    <w:tmpl w:val="5D6A3F16"/>
+    <w:lvl w:ilvl="0" w:tplc="44D4C738">
+      <w:start w:val="1"/>
+      <w:numFmt w:val="decimal"/>
+      <w:lvlText w:val="%1."/>
+      <w:lvlJc w:val="left"/>
+      <w:pPr>
+        <w:ind w:left="720" w:hanging="360"/>
+      </w:pPr>
+      <w:rPr>
+        <w:rFonts w:hint="eastAsia"/>
+      </w:rPr>
+    </w:lvl>
+    <w:lvl w:ilvl="1" w:tplc="04090019" w:tentative="1">
+      <w:start w:val="1"/>
+      <w:numFmt w:val="lowerLetter"/>
+      <w:lvlText w:val="%2."/>
+      <w:lvlJc w:val="left"/>
+      <w:pPr>
+        <w:ind w:left="1440" w:hanging="360"/>
+      </w:pPr>
+    </w:lvl>
+    <w:lvl w:ilvl="2" w:tplc="0409001B" w:tentative="1">
+      <w:start w:val="1"/>
+      <w:numFmt w:val="lowerRoman"/>
+      <w:lvlText w:val="%3."/>
+      <w:lvlJc w:val="right"/>
+      <w:pPr>
+        <w:ind w:left="2160" w:hanging="180"/>
+      </w:pPr>
+    </w:lvl>
+    <w:lvl w:ilvl="3" w:tplc="0409000F" w:tentative="1">
+      <w:start w:val="1"/>
+      <w:numFmt w:val="decimal"/>
+      <w:lvlText w:val="%4."/>
+      <w:lvlJc w:val="left"/>
+      <w:pPr>
+        <w:ind w:left="2880" w:hanging="360"/>
+      </w:pPr>
+    </w:lvl>
+    <w:lvl w:ilvl="4" w:tplc="04090019" w:tentative="1">
+      <w:start w:val="1"/>
+      <w:numFmt w:val="lowerLetter"/>
+      <w:lvlText w:val="%5."/>
+      <w:lvlJc w:val="left"/>
+      <w:pPr>
+        <w:ind w:left="3600" w:hanging="360"/>
+      </w:pPr>
+    </w:lvl>
+    <w:lvl w:ilvl="5" w:tplc="0409001B" w:tentative="1">
+      <w:start w:val="1"/>
+      <w:numFmt w:val="lowerRoman"/>
+      <w:lvlText w:val="%6."/>
+      <w:lvlJc w:val="right"/>
+      <w:pPr>
+        <w:ind w:left="4320" w:hanging="180"/>
+      </w:pPr>
+    </w:lvl>
+    <w:lvl w:ilvl="6" w:tplc="0409000F" w:tentative="1">
+      <w:start w:val="1"/>
+      <w:numFmt w:val="decimal"/>
+      <w:lvlText w:val="%7."/>
+      <w:lvlJc w:val="left"/>
+      <w:pPr>
+        <w:ind w:left="5040" w:hanging="360"/>
+      </w:pPr>
+    </w:lvl>
+    <w:lvl w:ilvl="7" w:tplc="04090019" w:tentative="1">
+      <w:start w:val="1"/>
+      <w:numFmt w:val="lowerLetter"/>
+      <w:lvlText w:val="%8."/>
+      <w:lvlJc w:val="left"/>
+      <w:pPr>
+        <w:ind w:left="5760" w:hanging="360"/>
+      </w:pPr>
+    </w:lvl>
+    <w:lvl w:ilvl="8" w:tplc="0409001B" w:tentative="1">
+      <w:start w:val="1"/>
+      <w:numFmt w:val="lowerRoman"/>
+      <w:lvlText w:val="%9."/>
+      <w:lvlJc w:val="right"/>
+      <w:pPr>
+        <w:ind w:left="6480" w:hanging="180"/>
+      </w:pPr>
+    </w:lvl>
+  </w:abstractNum>
+  <w:abstractNum w:abstractNumId="5">
     <w:nsid w:val="38D210B3"/>
     <w:multiLevelType w:val="hybridMultilevel"/>
     <w:tmpl w:val="B0D0A7C8"/>
@@ -2421,7 +2822,7 @@
       </w:pPr>
     </w:lvl>
   </w:abstractNum>
-  <w:abstractNum w:abstractNumId="5">
+  <w:abstractNum w:abstractNumId="6">
     <w:nsid w:val="406107E5"/>
     <w:multiLevelType w:val="hybridMultilevel"/>
     <w:tmpl w:val="F21CC87C"/>
@@ -2512,7 +2913,7 @@
       </w:pPr>
     </w:lvl>
   </w:abstractNum>
-  <w:abstractNum w:abstractNumId="6">
+  <w:abstractNum w:abstractNumId="7">
     <w:nsid w:val="71307FA1"/>
     <w:multiLevelType w:val="hybridMultilevel"/>
     <w:tmpl w:val="40B02562"/>
@@ -2605,13 +3006,13 @@
     <w:abstractNumId w:val="3"/>
   </w:num>
   <w:num w:numId="2">
-    <w:abstractNumId w:val="6"/>
+    <w:abstractNumId w:val="7"/>
   </w:num>
   <w:num w:numId="3">
-    <w:abstractNumId w:val="4"/>
+    <w:abstractNumId w:val="5"/>
   </w:num>
   <w:num w:numId="4">
-    <w:abstractNumId w:val="5"/>
+    <w:abstractNumId w:val="6"/>
   </w:num>
   <w:num w:numId="5">
     <w:abstractNumId w:val="0"/>
@@ -2621,6 +3022,9 @@
   </w:num>
   <w:num w:numId="7">
     <w:abstractNumId w:val="1"/>
+  </w:num>
+  <w:num w:numId="8">
+    <w:abstractNumId w:val="4"/>
   </w:num>
 </w:numbering>
 </file>

</xml_diff>